<commit_message>
added some corrections to the word file
</commit_message>
<xml_diff>
--- a/Project Report.docx
+++ b/Project Report.docx
@@ -226,6 +226,31 @@
     </w:p>
     <w:p>
       <w:pPr>
+        <w:rPr>
+          <w:rFonts w:ascii="Times New Roman" w:hAnsi="Times New Roman" w:cs="Times New Roman"/>
+          <w:sz w:val="20"/>
+          <w:szCs w:val="20"/>
+        </w:rPr>
+      </w:pPr>
+      <w:r>
+        <w:rPr>
+          <w:rFonts w:ascii="Times New Roman" w:hAnsi="Times New Roman" w:cs="Times New Roman"/>
+          <w:sz w:val="20"/>
+          <w:szCs w:val="20"/>
+        </w:rPr>
+        <w:t>https://github.com/jdiego-miyashiro/Learning-Ising-with-VAE</w:t>
+      </w:r>
+      <w:r>
+        <w:rPr>
+          <w:rFonts w:ascii="Times New Roman" w:hAnsi="Times New Roman" w:cs="Times New Roman"/>
+          <w:sz w:val="20"/>
+          <w:szCs w:val="20"/>
+        </w:rPr>
+        <w:t>.</w:t>
+      </w:r>
+    </w:p>
+    <w:p>
+      <w:pPr>
         <w:jc w:val="both"/>
         <w:rPr>
           <w:rFonts w:ascii="Times New Roman" w:hAnsi="Times New Roman" w:cs="Times New Roman"/>
@@ -967,7 +992,13 @@
         <w:rPr>
           <w:rFonts w:ascii="Times New Roman" w:hAnsi="Times New Roman" w:cs="Times New Roman"/>
         </w:rPr>
-        <w:t xml:space="preserve"> the empirical average</w:t>
+        <w:t xml:space="preserve"> the </w:t>
+      </w:r>
+      <w:r>
+        <w:rPr>
+          <w:rFonts w:ascii="Times New Roman" w:hAnsi="Times New Roman" w:cs="Times New Roman"/>
+        </w:rPr>
+        <w:t>empirical average</w:t>
       </w:r>
       <w:r>
         <w:rPr>
@@ -1003,13 +1034,7 @@
         <w:rPr>
           <w:rFonts w:ascii="Times New Roman" w:hAnsi="Times New Roman" w:cs="Times New Roman"/>
         </w:rPr>
-        <w:t xml:space="preserve">After all the Boltzmann-Gibbs </w:t>
-      </w:r>
-      <w:r>
-        <w:rPr>
-          <w:rFonts w:ascii="Times New Roman" w:hAnsi="Times New Roman" w:cs="Times New Roman"/>
-        </w:rPr>
-        <w:t>distribution is a member of the exponential family</w:t>
+        <w:t>After all the Boltzmann-Gibbs distribution is a member of the exponential family</w:t>
       </w:r>
       <w:r>
         <w:rPr>
@@ -1859,7 +1884,14 @@
         <w:rPr>
           <w:rFonts w:ascii="Times New Roman" w:hAnsi="Times New Roman" w:cs="Times New Roman"/>
         </w:rPr>
-        <w:t xml:space="preserve"> This is because Variational Autoencoders o</w:t>
+        <w:t xml:space="preserve"> This is because Variational </w:t>
+      </w:r>
+      <w:r>
+        <w:rPr>
+          <w:rFonts w:ascii="Times New Roman" w:hAnsi="Times New Roman" w:cs="Times New Roman"/>
+        </w:rPr>
+        <w:lastRenderedPageBreak/>
+        <w:t>Autoencoders o</w:t>
       </w:r>
       <w:r>
         <w:rPr>
@@ -1877,7 +1909,6 @@
         <w:rPr>
           <w:rFonts w:ascii="Times New Roman" w:hAnsi="Times New Roman" w:cs="Times New Roman"/>
         </w:rPr>
-        <w:lastRenderedPageBreak/>
         <w:t xml:space="preserve">will also provide </w:t>
       </w:r>
       <w:r>
@@ -1892,26 +1923,12 @@
         </w:rPr>
         <w:t xml:space="preserve">latent </w:t>
       </w:r>
-      <w:proofErr w:type="gramStart"/>
-      <w:r>
-        <w:rPr>
-          <w:rFonts w:ascii="Times New Roman" w:hAnsi="Times New Roman" w:cs="Times New Roman"/>
-        </w:rPr>
-        <w:t>space</w:t>
-      </w:r>
-      <w:r>
-        <w:rPr>
-          <w:rFonts w:ascii="Times New Roman" w:hAnsi="Times New Roman" w:cs="Times New Roman"/>
-        </w:rPr>
-        <w:t xml:space="preserve"> </w:t>
-      </w:r>
-      <w:r>
-        <w:rPr>
-          <w:rFonts w:ascii="Times New Roman" w:hAnsi="Times New Roman" w:cs="Times New Roman"/>
-        </w:rPr>
-        <w:t xml:space="preserve"> [</w:t>
-      </w:r>
-      <w:proofErr w:type="gramEnd"/>
+      <w:r>
+        <w:rPr>
+          <w:rFonts w:ascii="Times New Roman" w:hAnsi="Times New Roman" w:cs="Times New Roman"/>
+        </w:rPr>
+        <w:t>space [</w:t>
+      </w:r>
       <w:r>
         <w:rPr>
           <w:rFonts w:ascii="Times New Roman" w:hAnsi="Times New Roman" w:cs="Times New Roman"/>
@@ -2639,7 +2656,13 @@
         <w:rPr>
           <w:rFonts w:ascii="Times New Roman" w:hAnsi="Times New Roman" w:cs="Times New Roman"/>
         </w:rPr>
-        <w:t xml:space="preserve"> that will be the </w:t>
+        <w:t xml:space="preserve"> that </w:t>
+      </w:r>
+      <w:r>
+        <w:rPr>
+          <w:rFonts w:ascii="Times New Roman" w:hAnsi="Times New Roman" w:cs="Times New Roman"/>
+        </w:rPr>
+        <w:t xml:space="preserve">will be the </w:t>
       </w:r>
       <w:r>
         <w:rPr>
@@ -2657,13 +2680,7 @@
         <w:rPr>
           <w:rFonts w:ascii="Times New Roman" w:hAnsi="Times New Roman" w:cs="Times New Roman"/>
         </w:rPr>
-        <w:t xml:space="preserve"> </w:t>
-      </w:r>
-      <w:r>
-        <w:rPr>
-          <w:rFonts w:ascii="Times New Roman" w:hAnsi="Times New Roman" w:cs="Times New Roman"/>
-        </w:rPr>
-        <w:t xml:space="preserve">will be a </w:t>
+        <w:t xml:space="preserve"> will be a </w:t>
       </w:r>
       <w:r>
         <w:rPr>
@@ -3161,11 +3178,19 @@
         </w:rPr>
         <w:t xml:space="preserve">atoms, neutrons, electrons, </w:t>
       </w:r>
-      <w:r>
-        <w:rPr>
-          <w:rFonts w:ascii="Times New Roman" w:hAnsi="Times New Roman" w:cs="Times New Roman"/>
-        </w:rPr>
-        <w:t>etc,</w:t>
+      <w:proofErr w:type="spellStart"/>
+      <w:r>
+        <w:rPr>
+          <w:rFonts w:ascii="Times New Roman" w:hAnsi="Times New Roman" w:cs="Times New Roman"/>
+        </w:rPr>
+        <w:t>etc</w:t>
+      </w:r>
+      <w:proofErr w:type="spellEnd"/>
+      <w:r>
+        <w:rPr>
+          <w:rFonts w:ascii="Times New Roman" w:hAnsi="Times New Roman" w:cs="Times New Roman"/>
+        </w:rPr>
+        <w:t>,</w:t>
       </w:r>
       <w:r>
         <w:rPr>
@@ -3443,6 +3468,7 @@
         <w:rPr>
           <w:rFonts w:ascii="Times New Roman" w:eastAsiaTheme="minorEastAsia" w:hAnsi="Times New Roman" w:cs="Times New Roman"/>
         </w:rPr>
+        <w:lastRenderedPageBreak/>
         <w:t xml:space="preserve">Where the X variable </w:t>
       </w:r>
       <w:r>
@@ -3479,14 +3505,7 @@
         <w:rPr>
           <w:rFonts w:ascii="Times New Roman" w:eastAsiaTheme="minorEastAsia" w:hAnsi="Times New Roman" w:cs="Times New Roman"/>
         </w:rPr>
-        <w:t xml:space="preserve">binary variables in </w:t>
-      </w:r>
-      <w:r>
-        <w:rPr>
-          <w:rFonts w:ascii="Times New Roman" w:eastAsiaTheme="minorEastAsia" w:hAnsi="Times New Roman" w:cs="Times New Roman"/>
-        </w:rPr>
-        <w:lastRenderedPageBreak/>
-        <w:t xml:space="preserve">their respective lattice </w:t>
+        <w:t xml:space="preserve">binary variables in their respective lattice </w:t>
       </w:r>
       <w:r>
         <w:rPr>
@@ -3561,7 +3580,7 @@
           <v:shape id="_x0000_i1025" type="#_x0000_t75" style="width:125.1pt;height:44.2pt" o:ole="">
             <v:imagedata r:id="rId6" o:title=""/>
           </v:shape>
-          <o:OLEObject Type="Embed" ProgID="Equation.DSMT4" ShapeID="_x0000_i1025" DrawAspect="Content" ObjectID="_1669990320" r:id="rId7"/>
+          <o:OLEObject Type="Embed" ProgID="Equation.DSMT4" ShapeID="_x0000_i1025" DrawAspect="Content" ObjectID="_1669991696" r:id="rId7"/>
         </w:object>
       </w:r>
     </w:p>
@@ -3600,7 +3619,7 @@
           <v:shape id="_x0000_i1026" type="#_x0000_t75" style="width:78.05pt;height:27.1pt" o:ole="">
             <v:imagedata r:id="rId8" o:title=""/>
           </v:shape>
-          <o:OLEObject Type="Embed" ProgID="Equation.DSMT4" ShapeID="_x0000_i1026" DrawAspect="Content" ObjectID="_1669990321" r:id="rId9"/>
+          <o:OLEObject Type="Embed" ProgID="Equation.DSMT4" ShapeID="_x0000_i1026" DrawAspect="Content" ObjectID="_1669991697" r:id="rId9"/>
         </w:object>
       </w:r>
     </w:p>
@@ -3639,7 +3658,7 @@
           <v:shape id="_x0000_i1027" type="#_x0000_t75" style="width:134pt;height:27.1pt" o:ole="">
             <v:imagedata r:id="rId10" o:title=""/>
           </v:shape>
-          <o:OLEObject Type="Embed" ProgID="Equation.DSMT4" ShapeID="_x0000_i1027" DrawAspect="Content" ObjectID="_1669990322" r:id="rId11"/>
+          <o:OLEObject Type="Embed" ProgID="Equation.DSMT4" ShapeID="_x0000_i1027" DrawAspect="Content" ObjectID="_1669991698" r:id="rId11"/>
         </w:object>
       </w:r>
     </w:p>
@@ -3696,7 +3715,7 @@
           <v:shape id="_x0000_i1028" type="#_x0000_t75" style="width:3in;height:21.4pt" o:ole="">
             <v:imagedata r:id="rId12" o:title=""/>
           </v:shape>
-          <o:OLEObject Type="Embed" ProgID="Equation.DSMT4" ShapeID="_x0000_i1028" DrawAspect="Content" ObjectID="_1669990323" r:id="rId13"/>
+          <o:OLEObject Type="Embed" ProgID="Equation.DSMT4" ShapeID="_x0000_i1028" DrawAspect="Content" ObjectID="_1669991699" r:id="rId13"/>
         </w:object>
       </w:r>
     </w:p>
@@ -3991,7 +4010,7 @@
           <v:shape id="_x0000_i1029" type="#_x0000_t75" style="width:52.05pt;height:16.05pt" o:ole="">
             <v:imagedata r:id="rId14" o:title=""/>
           </v:shape>
-          <o:OLEObject Type="Embed" ProgID="Equation.DSMT4" ShapeID="_x0000_i1029" DrawAspect="Content" ObjectID="_1669990324" r:id="rId15"/>
+          <o:OLEObject Type="Embed" ProgID="Equation.DSMT4" ShapeID="_x0000_i1029" DrawAspect="Content" ObjectID="_1669991700" r:id="rId15"/>
         </w:object>
       </w:r>
       <w:r>
@@ -4104,7 +4123,7 @@
           <v:shape id="_x0000_i1030" type="#_x0000_t75" style="width:50.25pt;height:16.05pt" o:ole="">
             <v:imagedata r:id="rId16" o:title=""/>
           </v:shape>
-          <o:OLEObject Type="Embed" ProgID="Equation.DSMT4" ShapeID="_x0000_i1030" DrawAspect="Content" ObjectID="_1669990325" r:id="rId17"/>
+          <o:OLEObject Type="Embed" ProgID="Equation.DSMT4" ShapeID="_x0000_i1030" DrawAspect="Content" ObjectID="_1669991701" r:id="rId17"/>
         </w:object>
       </w:r>
       <w:r>
@@ -4168,7 +4187,13 @@
         <w:rPr>
           <w:rFonts w:ascii="Times New Roman" w:hAnsi="Times New Roman" w:cs="Times New Roman"/>
         </w:rPr>
-        <w:t xml:space="preserve">to happen </w:t>
+        <w:t xml:space="preserve">to </w:t>
+      </w:r>
+      <w:r>
+        <w:rPr>
+          <w:rFonts w:ascii="Times New Roman" w:hAnsi="Times New Roman" w:cs="Times New Roman"/>
+        </w:rPr>
+        <w:t xml:space="preserve">happen </w:t>
       </w:r>
       <w:r>
         <w:rPr>
@@ -4234,7 +4259,7 @@
           <v:shape id="_x0000_i1031" type="#_x0000_t75" style="width:52.05pt;height:16.05pt" o:ole="">
             <v:imagedata r:id="rId18" o:title=""/>
           </v:shape>
-          <o:OLEObject Type="Embed" ProgID="Equation.DSMT4" ShapeID="_x0000_i1031" DrawAspect="Content" ObjectID="_1669990326" r:id="rId19"/>
+          <o:OLEObject Type="Embed" ProgID="Equation.DSMT4" ShapeID="_x0000_i1031" DrawAspect="Content" ObjectID="_1669991702" r:id="rId19"/>
         </w:object>
       </w:r>
       <w:r>
@@ -4408,7 +4433,7 @@
           <v:shape id="_x0000_i1032" type="#_x0000_t75" style="width:81.25pt;height:18.9pt" o:ole="">
             <v:imagedata r:id="rId20" o:title=""/>
           </v:shape>
-          <o:OLEObject Type="Embed" ProgID="Equation.DSMT4" ShapeID="_x0000_i1032" DrawAspect="Content" ObjectID="_1669990327" r:id="rId21"/>
+          <o:OLEObject Type="Embed" ProgID="Equation.DSMT4" ShapeID="_x0000_i1032" DrawAspect="Content" ObjectID="_1669991703" r:id="rId21"/>
         </w:object>
       </w:r>
       <w:r>
@@ -4457,7 +4482,7 @@
           <v:shape id="_x0000_i1033" type="#_x0000_t75" style="width:228.1pt;height:52.75pt" o:ole="">
             <v:imagedata r:id="rId22" o:title=""/>
           </v:shape>
-          <o:OLEObject Type="Embed" ProgID="Equation.DSMT4" ShapeID="_x0000_i1033" DrawAspect="Content" ObjectID="_1669990328" r:id="rId23"/>
+          <o:OLEObject Type="Embed" ProgID="Equation.DSMT4" ShapeID="_x0000_i1033" DrawAspect="Content" ObjectID="_1669991704" r:id="rId23"/>
         </w:object>
       </w:r>
     </w:p>
@@ -4544,7 +4569,7 @@
           <v:shape id="_x0000_i1034" type="#_x0000_t75" style="width:225.25pt;height:16.05pt" o:ole="">
             <v:imagedata r:id="rId24" o:title=""/>
           </v:shape>
-          <o:OLEObject Type="Embed" ProgID="Equation.DSMT4" ShapeID="_x0000_i1034" DrawAspect="Content" ObjectID="_1669990329" r:id="rId25"/>
+          <o:OLEObject Type="Embed" ProgID="Equation.DSMT4" ShapeID="_x0000_i1034" DrawAspect="Content" ObjectID="_1669991705" r:id="rId25"/>
         </w:object>
       </w:r>
     </w:p>
@@ -4601,7 +4626,7 @@
           <v:shape id="_x0000_i1035" type="#_x0000_t75" style="width:3in;height:34.95pt" o:ole="">
             <v:imagedata r:id="rId26" o:title=""/>
           </v:shape>
-          <o:OLEObject Type="Embed" ProgID="Equation.DSMT4" ShapeID="_x0000_i1035" DrawAspect="Content" ObjectID="_1669990330" r:id="rId27"/>
+          <o:OLEObject Type="Embed" ProgID="Equation.DSMT4" ShapeID="_x0000_i1035" DrawAspect="Content" ObjectID="_1669991706" r:id="rId27"/>
         </w:object>
       </w:r>
     </w:p>
@@ -4735,10 +4760,10 @@
           <w:position w:val="-10"/>
         </w:rPr>
         <w:object w:dxaOrig="3260" w:dyaOrig="320" w14:anchorId="1EAB74F0">
-          <v:shape id="_x0000_i1056" type="#_x0000_t75" style="width:162.9pt;height:16.05pt" o:ole="">
+          <v:shape id="_x0000_i1036" type="#_x0000_t75" style="width:162.9pt;height:16.05pt" o:ole="">
             <v:imagedata r:id="rId28" o:title=""/>
           </v:shape>
-          <o:OLEObject Type="Embed" ProgID="Equation.DSMT4" ShapeID="_x0000_i1056" DrawAspect="Content" ObjectID="_1669990331" r:id="rId29"/>
+          <o:OLEObject Type="Embed" ProgID="Equation.DSMT4" ShapeID="_x0000_i1036" DrawAspect="Content" ObjectID="_1669991707" r:id="rId29"/>
         </w:object>
       </w:r>
     </w:p>
@@ -4860,10 +4885,10 @@
           <w:position w:val="-32"/>
         </w:rPr>
         <w:object w:dxaOrig="4500" w:dyaOrig="760" w14:anchorId="084A7230">
-          <v:shape id="_x0000_i1036" type="#_x0000_t75" style="width:3in;height:36.35pt" o:ole="">
+          <v:shape id="_x0000_i1037" type="#_x0000_t75" style="width:3in;height:36.35pt" o:ole="">
             <v:imagedata r:id="rId30" o:title=""/>
           </v:shape>
-          <o:OLEObject Type="Embed" ProgID="Equation.DSMT4" ShapeID="_x0000_i1036" DrawAspect="Content" ObjectID="_1669990332" r:id="rId31"/>
+          <o:OLEObject Type="Embed" ProgID="Equation.DSMT4" ShapeID="_x0000_i1037" DrawAspect="Content" ObjectID="_1669991708" r:id="rId31"/>
         </w:object>
       </w:r>
     </w:p>
@@ -4878,7 +4903,6 @@
         <w:rPr>
           <w:rFonts w:ascii="Times New Roman" w:hAnsi="Times New Roman" w:cs="Times New Roman"/>
         </w:rPr>
-        <w:lastRenderedPageBreak/>
         <w:t>Th</w:t>
       </w:r>
       <w:r>
@@ -5247,11 +5271,19 @@
         </w:rPr>
         <w:t xml:space="preserve">As pointed out by </w:t>
       </w:r>
-      <w:r>
-        <w:rPr>
-          <w:rFonts w:ascii="Times New Roman" w:hAnsi="Times New Roman" w:cs="Times New Roman"/>
-        </w:rPr>
-        <w:t>Koetz in [</w:t>
+      <w:proofErr w:type="spellStart"/>
+      <w:r>
+        <w:rPr>
+          <w:rFonts w:ascii="Times New Roman" w:hAnsi="Times New Roman" w:cs="Times New Roman"/>
+        </w:rPr>
+        <w:t>Koetz</w:t>
+      </w:r>
+      <w:proofErr w:type="spellEnd"/>
+      <w:r>
+        <w:rPr>
+          <w:rFonts w:ascii="Times New Roman" w:hAnsi="Times New Roman" w:cs="Times New Roman"/>
+        </w:rPr>
+        <w:t xml:space="preserve"> in [</w:t>
       </w:r>
       <w:r>
         <w:rPr>
@@ -5619,7 +5651,13 @@
         <w:rPr>
           <w:rFonts w:ascii="Times New Roman" w:hAnsi="Times New Roman" w:cs="Times New Roman"/>
         </w:rPr>
-        <w:t>] explains the algorithm applied to the Ising Model in detail.  The reader should interpret difference in energy in the chart as differences in the Hamiltonian and should set the constant k=1 for our case</w:t>
+        <w:t xml:space="preserve">] explains the algorithm applied to the Ising Model in detail.  The reader should interpret difference in energy in the chart as differences in the </w:t>
+      </w:r>
+      <w:r>
+        <w:rPr>
+          <w:rFonts w:ascii="Times New Roman" w:hAnsi="Times New Roman" w:cs="Times New Roman"/>
+        </w:rPr>
+        <w:t>Hamiltonian and should set the constant k=1 for our case</w:t>
       </w:r>
       <w:r>
         <w:rPr>
@@ -5627,34 +5665,6 @@
         </w:rPr>
         <w:t>.</w:t>
       </w:r>
-    </w:p>
-    <w:p>
-      <w:pPr>
-        <w:rPr>
-          <w:rFonts w:ascii="Times New Roman" w:hAnsi="Times New Roman" w:cs="Times New Roman"/>
-        </w:rPr>
-      </w:pPr>
-    </w:p>
-    <w:p>
-      <w:pPr>
-        <w:rPr>
-          <w:rFonts w:ascii="Times New Roman" w:hAnsi="Times New Roman" w:cs="Times New Roman"/>
-        </w:rPr>
-      </w:pPr>
-    </w:p>
-    <w:p>
-      <w:pPr>
-        <w:rPr>
-          <w:rFonts w:ascii="Times New Roman" w:hAnsi="Times New Roman" w:cs="Times New Roman"/>
-        </w:rPr>
-      </w:pPr>
-    </w:p>
-    <w:p>
-      <w:pPr>
-        <w:rPr>
-          <w:rFonts w:ascii="Times New Roman" w:hAnsi="Times New Roman" w:cs="Times New Roman"/>
-        </w:rPr>
-      </w:pPr>
     </w:p>
     <w:p>
       <w:pPr>
@@ -5932,7 +5942,27 @@
           <w:sz w:val="20"/>
           <w:szCs w:val="20"/>
         </w:rPr>
-        <w:t>Fig 4: Magnetization values for expected magnetization per spin</w:t>
+        <w:t xml:space="preserve">Fig 4: </w:t>
+      </w:r>
+      <w:r>
+        <w:rPr>
+          <w:rFonts w:ascii="Times New Roman" w:hAnsi="Times New Roman" w:cs="Times New Roman"/>
+          <w:b/>
+          <w:bCs/>
+          <w:sz w:val="20"/>
+          <w:szCs w:val="20"/>
+        </w:rPr>
+        <w:t xml:space="preserve">Results </w:t>
+      </w:r>
+      <w:r>
+        <w:rPr>
+          <w:rFonts w:ascii="Times New Roman" w:hAnsi="Times New Roman" w:cs="Times New Roman"/>
+          <w:b/>
+          <w:bCs/>
+          <w:sz w:val="20"/>
+          <w:szCs w:val="20"/>
+        </w:rPr>
+        <w:t>for expected magnetization per spin</w:t>
       </w:r>
     </w:p>
     <w:p>
@@ -6077,6 +6107,7 @@
           <w:b/>
           <w:bCs/>
         </w:rPr>
+        <w:lastRenderedPageBreak/>
         <w:t>Dense-CVAE</w:t>
       </w:r>
     </w:p>
@@ -6315,7 +6346,21 @@
         <w:rPr>
           <w:rFonts w:ascii="Times New Roman" w:hAnsi="Times New Roman" w:cs="Times New Roman"/>
         </w:rPr>
-        <w:t>The architecture for the decoder and encoder network for a our dense CVAE for a latent space of 2 is shown above. The curves of magnetization after training are the following</w:t>
+        <w:t xml:space="preserve">The architecture for the decoder and encoder network for </w:t>
+      </w:r>
+      <w:proofErr w:type="spellStart"/>
+      <w:r>
+        <w:rPr>
+          <w:rFonts w:ascii="Times New Roman" w:hAnsi="Times New Roman" w:cs="Times New Roman"/>
+        </w:rPr>
+        <w:t>a</w:t>
+      </w:r>
+      <w:proofErr w:type="spellEnd"/>
+      <w:r>
+        <w:rPr>
+          <w:rFonts w:ascii="Times New Roman" w:hAnsi="Times New Roman" w:cs="Times New Roman"/>
+        </w:rPr>
+        <w:t xml:space="preserve"> our dense CVAE for a latent space of 2 is shown above. The curves of magnetization after training are the following</w:t>
       </w:r>
       <w:r>
         <w:rPr>
@@ -6903,6 +6948,7 @@
         <w:rPr>
           <w:rFonts w:ascii="Times New Roman" w:hAnsi="Times New Roman" w:cs="Times New Roman"/>
         </w:rPr>
+        <w:lastRenderedPageBreak/>
         <w:t>Taking the l</w:t>
       </w:r>
       <w:r>
@@ -7277,7 +7323,7 @@
         <w:rPr>
           <w:rFonts w:ascii="Times New Roman" w:hAnsi="Times New Roman" w:cs="Times New Roman"/>
         </w:rPr>
-        <w:t xml:space="preserve"> attempted to learn the magnetization of the Ising model for magnets by using a semi-supervised technique, C-VAEs. We executed the Metropolis-Hasting algorithm to generate Ising pictures and </w:t>
+        <w:t xml:space="preserve"> attempted to learn the magnetization of the Ising model by using a semi-supervised technique, C-VAEs. We executed the Metropolis-Hasting algorithm to generate Ising pictures and </w:t>
       </w:r>
       <w:r>
         <w:rPr>
@@ -7384,24 +7430,25 @@
           <w:sz w:val="18"/>
           <w:szCs w:val="18"/>
         </w:rPr>
-        <w:t>[1] Naudts J. The q-exponential family in statistical physics. Open Physics. 2009 Sep 1;7(3):405-13.</w:t>
-      </w:r>
-    </w:p>
-    <w:p>
-      <w:pPr>
+        <w:t xml:space="preserve">[1] </w:t>
+      </w:r>
+      <w:proofErr w:type="spellStart"/>
+      <w:r>
         <w:rPr>
           <w:rFonts w:ascii="Times New Roman" w:eastAsiaTheme="minorEastAsia" w:hAnsi="Times New Roman" w:cs="Times New Roman"/>
           <w:sz w:val="18"/>
           <w:szCs w:val="18"/>
         </w:rPr>
-      </w:pPr>
+        <w:t>Naudts</w:t>
+      </w:r>
+      <w:proofErr w:type="spellEnd"/>
       <w:r>
         <w:rPr>
           <w:rFonts w:ascii="Times New Roman" w:eastAsiaTheme="minorEastAsia" w:hAnsi="Times New Roman" w:cs="Times New Roman"/>
           <w:sz w:val="18"/>
           <w:szCs w:val="18"/>
         </w:rPr>
-        <w:t xml:space="preserve">[2] Kotze, J. (2008). Introduction to Monte Carlo methods for an Ising Model of a Ferromagnet. arXiv: Statistical Mechanics. </w:t>
+        <w:t xml:space="preserve"> J. The q-exponential family in statistical physics. Open Physics. 2009 Sep 1;7(3):405-13.</w:t>
       </w:r>
     </w:p>
     <w:p>
@@ -7418,30 +7465,29 @@
           <w:sz w:val="18"/>
           <w:szCs w:val="18"/>
         </w:rPr>
-        <w:t>[</w:t>
-      </w:r>
-      <w:proofErr w:type="gramStart"/>
+        <w:t xml:space="preserve">[2] Kotze, J. (2008). Introduction to Monte Carlo methods for an Ising Model of a Ferromagnet. </w:t>
+      </w:r>
+      <w:proofErr w:type="spellStart"/>
       <w:r>
         <w:rPr>
           <w:rFonts w:ascii="Times New Roman" w:eastAsiaTheme="minorEastAsia" w:hAnsi="Times New Roman" w:cs="Times New Roman"/>
           <w:sz w:val="18"/>
           <w:szCs w:val="18"/>
         </w:rPr>
-        <w:t>3]Curtó</w:t>
-      </w:r>
-      <w:proofErr w:type="gramEnd"/>
+        <w:t>arXiv</w:t>
+      </w:r>
+      <w:proofErr w:type="spellEnd"/>
       <w:r>
         <w:rPr>
           <w:rFonts w:ascii="Times New Roman" w:eastAsiaTheme="minorEastAsia" w:hAnsi="Times New Roman" w:cs="Times New Roman"/>
           <w:sz w:val="18"/>
           <w:szCs w:val="18"/>
         </w:rPr>
-        <w:t>, J.D., Zarza, H.C. and Kim, T., 2017. High-resolution deep convolutional generative adversarial networks. arXiv preprint arXiv:1711.06491.</w:t>
-      </w:r>
-    </w:p>
-    <w:p>
-      <w:pPr>
-        <w:jc w:val="both"/>
+        <w:t xml:space="preserve">: Statistical Mechanics. </w:t>
+      </w:r>
+    </w:p>
+    <w:p>
+      <w:pPr>
         <w:rPr>
           <w:rFonts w:ascii="Times New Roman" w:eastAsiaTheme="minorEastAsia" w:hAnsi="Times New Roman" w:cs="Times New Roman"/>
           <w:sz w:val="18"/>
@@ -7454,122 +7500,250 @@
           <w:sz w:val="18"/>
           <w:szCs w:val="18"/>
         </w:rPr>
-        <w:t>[4] Alan M and Roger G. M. (2017). Deep learning the Ising model near criticality. J. Mach. Learn. Res. 18, 1 (January 2017), 5975–5991.</w:t>
-      </w:r>
+        <w:t>[</w:t>
+      </w:r>
+      <w:proofErr w:type="gramStart"/>
       <w:r>
         <w:rPr>
           <w:rFonts w:ascii="Times New Roman" w:eastAsiaTheme="minorEastAsia" w:hAnsi="Times New Roman" w:cs="Times New Roman"/>
           <w:sz w:val="18"/>
           <w:szCs w:val="18"/>
         </w:rPr>
-        <w:tab/>
-        <w:t xml:space="preserve"> </w:t>
-      </w:r>
-    </w:p>
-    <w:p>
-      <w:pPr>
-        <w:jc w:val="both"/>
+        <w:t>3]</w:t>
+      </w:r>
+      <w:proofErr w:type="spellStart"/>
+      <w:r>
         <w:rPr>
           <w:rFonts w:ascii="Times New Roman" w:eastAsiaTheme="minorEastAsia" w:hAnsi="Times New Roman" w:cs="Times New Roman"/>
           <w:sz w:val="18"/>
           <w:szCs w:val="18"/>
         </w:rPr>
-      </w:pPr>
+        <w:t>Curtó</w:t>
+      </w:r>
+      <w:proofErr w:type="spellEnd"/>
+      <w:proofErr w:type="gramEnd"/>
       <w:r>
         <w:rPr>
           <w:rFonts w:ascii="Times New Roman" w:eastAsiaTheme="minorEastAsia" w:hAnsi="Times New Roman" w:cs="Times New Roman"/>
           <w:sz w:val="18"/>
           <w:szCs w:val="18"/>
         </w:rPr>
-        <w:t xml:space="preserve">[5] Kingma, D. P. &amp; Welling, M. (2014). Auto-Encoding Variational Bayes. 2nd International Conference on Learning Representations, ICLR 2014, Banff, AB, Canada, April 14-16, 2014, Conference Track Proceedings, </w:t>
-      </w:r>
-    </w:p>
-    <w:p>
-      <w:pPr>
-        <w:jc w:val="both"/>
+        <w:t xml:space="preserve">, J.D., </w:t>
+      </w:r>
+      <w:proofErr w:type="spellStart"/>
+      <w:r>
         <w:rPr>
           <w:rFonts w:ascii="Times New Roman" w:eastAsiaTheme="minorEastAsia" w:hAnsi="Times New Roman" w:cs="Times New Roman"/>
           <w:sz w:val="18"/>
           <w:szCs w:val="18"/>
         </w:rPr>
-      </w:pPr>
+        <w:t>Zarza</w:t>
+      </w:r>
+      <w:proofErr w:type="spellEnd"/>
       <w:r>
         <w:rPr>
           <w:rFonts w:ascii="Times New Roman" w:eastAsiaTheme="minorEastAsia" w:hAnsi="Times New Roman" w:cs="Times New Roman"/>
           <w:sz w:val="18"/>
           <w:szCs w:val="18"/>
         </w:rPr>
-        <w:t xml:space="preserve">[6] Onsager (1944), L. Crystal statistics. I. A two-dimensional model with an order-disorder transition.” Physical Review 65: 117-149. </w:t>
-      </w:r>
-    </w:p>
-    <w:p>
-      <w:pPr>
-        <w:jc w:val="both"/>
+        <w:t xml:space="preserve">, H.C. and Kim, T., 2017. High-resolution deep convolutional generative adversarial networks. </w:t>
+      </w:r>
+      <w:proofErr w:type="spellStart"/>
+      <w:r>
         <w:rPr>
           <w:rFonts w:ascii="Times New Roman" w:eastAsiaTheme="minorEastAsia" w:hAnsi="Times New Roman" w:cs="Times New Roman"/>
           <w:sz w:val="18"/>
           <w:szCs w:val="18"/>
         </w:rPr>
-      </w:pPr>
+        <w:t>arXiv</w:t>
+      </w:r>
+      <w:proofErr w:type="spellEnd"/>
       <w:r>
         <w:rPr>
           <w:rFonts w:ascii="Times New Roman" w:eastAsiaTheme="minorEastAsia" w:hAnsi="Times New Roman" w:cs="Times New Roman"/>
           <w:sz w:val="18"/>
           <w:szCs w:val="18"/>
         </w:rPr>
-        <w:t>[7]</w:t>
-      </w:r>
-      <w:r>
+        <w:t xml:space="preserve"> preprint arXiv:1711.06491.</w:t>
+      </w:r>
+    </w:p>
+    <w:p>
+      <w:pPr>
+        <w:jc w:val="both"/>
         <w:rPr>
           <w:rFonts w:ascii="Times New Roman" w:eastAsiaTheme="minorEastAsia" w:hAnsi="Times New Roman" w:cs="Times New Roman"/>
           <w:sz w:val="18"/>
           <w:szCs w:val="18"/>
         </w:rPr>
-        <w:t xml:space="preserve"> </w:t>
-      </w:r>
+      </w:pPr>
       <w:r>
         <w:rPr>
           <w:rFonts w:ascii="Times New Roman" w:eastAsiaTheme="minorEastAsia" w:hAnsi="Times New Roman" w:cs="Times New Roman"/>
           <w:sz w:val="18"/>
           <w:szCs w:val="18"/>
         </w:rPr>
-        <w:t>Nosarzewski, B., 2017. Variational Autoencoders for Classical Spin Models. http:// cs231n.stanford.edu/reports/2017/pdfs/538.pdf</w:t>
-      </w:r>
-    </w:p>
-    <w:p>
-      <w:pPr>
-        <w:jc w:val="both"/>
+        <w:t>[4] Alan M and Roger G. M. (2017). Deep learning the Ising model near criticality. J. Mach. Learn. Res. 18, 1 (January 2017), 5975–5991.</w:t>
+      </w:r>
+      <w:r>
         <w:rPr>
           <w:rFonts w:ascii="Times New Roman" w:eastAsiaTheme="minorEastAsia" w:hAnsi="Times New Roman" w:cs="Times New Roman"/>
           <w:sz w:val="18"/>
           <w:szCs w:val="18"/>
         </w:rPr>
-      </w:pPr>
-      <w:r>
+        <w:tab/>
+        <w:t xml:space="preserve"> </w:t>
+      </w:r>
+    </w:p>
+    <w:p>
+      <w:pPr>
+        <w:jc w:val="both"/>
         <w:rPr>
           <w:rFonts w:ascii="Times New Roman" w:eastAsiaTheme="minorEastAsia" w:hAnsi="Times New Roman" w:cs="Times New Roman"/>
           <w:sz w:val="18"/>
           <w:szCs w:val="18"/>
         </w:rPr>
-        <w:t>[</w:t>
-      </w:r>
-      <w:proofErr w:type="gramStart"/>
+      </w:pPr>
       <w:r>
         <w:rPr>
           <w:rFonts w:ascii="Times New Roman" w:eastAsiaTheme="minorEastAsia" w:hAnsi="Times New Roman" w:cs="Times New Roman"/>
           <w:sz w:val="18"/>
           <w:szCs w:val="18"/>
         </w:rPr>
-        <w:t>8]Rahman</w:t>
-      </w:r>
-      <w:proofErr w:type="gramEnd"/>
+        <w:t xml:space="preserve">[5] </w:t>
+      </w:r>
+      <w:proofErr w:type="spellStart"/>
       <w:r>
         <w:rPr>
           <w:rFonts w:ascii="Times New Roman" w:eastAsiaTheme="minorEastAsia" w:hAnsi="Times New Roman" w:cs="Times New Roman"/>
           <w:sz w:val="18"/>
           <w:szCs w:val="18"/>
         </w:rPr>
-        <w:t xml:space="preserve">,M.A Understanding Conditional Variational Autoencoders. (2019). Retrieved from: </w:t>
+        <w:t>Kingma</w:t>
+      </w:r>
+      <w:proofErr w:type="spellEnd"/>
+      <w:r>
+        <w:rPr>
+          <w:rFonts w:ascii="Times New Roman" w:eastAsiaTheme="minorEastAsia" w:hAnsi="Times New Roman" w:cs="Times New Roman"/>
+          <w:sz w:val="18"/>
+          <w:szCs w:val="18"/>
+        </w:rPr>
+        <w:t xml:space="preserve">, D. P. &amp; Welling, M. (2014). Auto-Encoding Variational Bayes. 2nd International Conference on Learning Representations, ICLR 2014, Banff, AB, Canada, April 14-16, 2014, Conference Track Proceedings, </w:t>
+      </w:r>
+    </w:p>
+    <w:p>
+      <w:pPr>
+        <w:jc w:val="both"/>
+        <w:rPr>
+          <w:rFonts w:ascii="Times New Roman" w:eastAsiaTheme="minorEastAsia" w:hAnsi="Times New Roman" w:cs="Times New Roman"/>
+          <w:sz w:val="18"/>
+          <w:szCs w:val="18"/>
+        </w:rPr>
+      </w:pPr>
+      <w:r>
+        <w:rPr>
+          <w:rFonts w:ascii="Times New Roman" w:eastAsiaTheme="minorEastAsia" w:hAnsi="Times New Roman" w:cs="Times New Roman"/>
+          <w:sz w:val="18"/>
+          <w:szCs w:val="18"/>
+        </w:rPr>
+        <w:t xml:space="preserve">[6] Onsager (1944), L. Crystal statistics. I. A two-dimensional model with an order-disorder transition.” Physical Review 65: 117-149. </w:t>
+      </w:r>
+    </w:p>
+    <w:p>
+      <w:pPr>
+        <w:jc w:val="both"/>
+        <w:rPr>
+          <w:rFonts w:ascii="Times New Roman" w:eastAsiaTheme="minorEastAsia" w:hAnsi="Times New Roman" w:cs="Times New Roman"/>
+          <w:sz w:val="18"/>
+          <w:szCs w:val="18"/>
+        </w:rPr>
+      </w:pPr>
+      <w:r>
+        <w:rPr>
+          <w:rFonts w:ascii="Times New Roman" w:eastAsiaTheme="minorEastAsia" w:hAnsi="Times New Roman" w:cs="Times New Roman"/>
+          <w:sz w:val="18"/>
+          <w:szCs w:val="18"/>
+        </w:rPr>
+        <w:t>[7]</w:t>
+      </w:r>
+      <w:r>
+        <w:rPr>
+          <w:rFonts w:ascii="Times New Roman" w:eastAsiaTheme="minorEastAsia" w:hAnsi="Times New Roman" w:cs="Times New Roman"/>
+          <w:sz w:val="18"/>
+          <w:szCs w:val="18"/>
+        </w:rPr>
+        <w:t xml:space="preserve"> </w:t>
+      </w:r>
+      <w:proofErr w:type="spellStart"/>
+      <w:r>
+        <w:rPr>
+          <w:rFonts w:ascii="Times New Roman" w:eastAsiaTheme="minorEastAsia" w:hAnsi="Times New Roman" w:cs="Times New Roman"/>
+          <w:sz w:val="18"/>
+          <w:szCs w:val="18"/>
+        </w:rPr>
+        <w:t>Nosarzewski</w:t>
+      </w:r>
+      <w:proofErr w:type="spellEnd"/>
+      <w:r>
+        <w:rPr>
+          <w:rFonts w:ascii="Times New Roman" w:eastAsiaTheme="minorEastAsia" w:hAnsi="Times New Roman" w:cs="Times New Roman"/>
+          <w:sz w:val="18"/>
+          <w:szCs w:val="18"/>
+        </w:rPr>
+        <w:t>, B., 2017. Variational Autoencoders for Classical Spin Models. http:// cs231n.stanford.edu/reports/2017/pdfs/538.pdf</w:t>
+      </w:r>
+    </w:p>
+    <w:p>
+      <w:pPr>
+        <w:jc w:val="both"/>
+        <w:rPr>
+          <w:rFonts w:ascii="Times New Roman" w:eastAsiaTheme="minorEastAsia" w:hAnsi="Times New Roman" w:cs="Times New Roman"/>
+          <w:sz w:val="18"/>
+          <w:szCs w:val="18"/>
+        </w:rPr>
+      </w:pPr>
+      <w:r>
+        <w:rPr>
+          <w:rFonts w:ascii="Times New Roman" w:eastAsiaTheme="minorEastAsia" w:hAnsi="Times New Roman" w:cs="Times New Roman"/>
+          <w:sz w:val="18"/>
+          <w:szCs w:val="18"/>
+        </w:rPr>
+        <w:t>[</w:t>
+      </w:r>
+      <w:proofErr w:type="gramStart"/>
+      <w:r>
+        <w:rPr>
+          <w:rFonts w:ascii="Times New Roman" w:eastAsiaTheme="minorEastAsia" w:hAnsi="Times New Roman" w:cs="Times New Roman"/>
+          <w:sz w:val="18"/>
+          <w:szCs w:val="18"/>
+        </w:rPr>
+        <w:t>8]</w:t>
+      </w:r>
+      <w:proofErr w:type="spellStart"/>
+      <w:r>
+        <w:rPr>
+          <w:rFonts w:ascii="Times New Roman" w:eastAsiaTheme="minorEastAsia" w:hAnsi="Times New Roman" w:cs="Times New Roman"/>
+          <w:sz w:val="18"/>
+          <w:szCs w:val="18"/>
+        </w:rPr>
+        <w:t>Rahman</w:t>
+      </w:r>
+      <w:proofErr w:type="gramEnd"/>
+      <w:r>
+        <w:rPr>
+          <w:rFonts w:ascii="Times New Roman" w:eastAsiaTheme="minorEastAsia" w:hAnsi="Times New Roman" w:cs="Times New Roman"/>
+          <w:sz w:val="18"/>
+          <w:szCs w:val="18"/>
+        </w:rPr>
+        <w:t>,M.A</w:t>
+      </w:r>
+      <w:proofErr w:type="spellEnd"/>
+      <w:r>
+        <w:rPr>
+          <w:rFonts w:ascii="Times New Roman" w:eastAsiaTheme="minorEastAsia" w:hAnsi="Times New Roman" w:cs="Times New Roman"/>
+          <w:sz w:val="18"/>
+          <w:szCs w:val="18"/>
+        </w:rPr>
+        <w:t xml:space="preserve"> Understanding Conditional Variational Autoencoders. (2019). Retrieved from: </w:t>
       </w:r>
       <w:hyperlink r:id="rId42" w:history="1">
         <w:r>

</xml_diff>